<commit_message>
Add assoc rules docs
</commit_message>
<xml_diff>
--- a/project2/sprawozdanie.docx
+++ b/project2/sprawozdanie.docx
@@ -101,6 +101,10 @@
     <w:p>
       <w:pPr>
         <w:pStyle w:val="Heading2"/>
+        <w:numPr>
+          <w:ilvl w:val="0"/>
+          <w:numId w:val="1"/>
+        </w:numPr>
       </w:pPr>
       <w:r>
         <w:t>Opis bazy danych</w:t>
@@ -356,6 +360,10 @@
     <w:p>
       <w:pPr>
         <w:pStyle w:val="Heading2"/>
+        <w:numPr>
+          <w:ilvl w:val="0"/>
+          <w:numId w:val="1"/>
+        </w:numPr>
       </w:pPr>
       <w:r>
         <w:t>Obróbka</w:t>
@@ -1018,6 +1026,10 @@
     <w:p>
       <w:pPr>
         <w:pStyle w:val="Heading2"/>
+        <w:numPr>
+          <w:ilvl w:val="0"/>
+          <w:numId w:val="1"/>
+        </w:numPr>
       </w:pPr>
       <w:r>
         <w:lastRenderedPageBreak/>
@@ -1105,8 +1117,9 @@
           <w:szCs w:val="18"/>
           <w:lang w:val="en-GB"/>
         </w:rPr>
-        <w:t># Podzial</w:t>
-      </w:r>
+        <w:t xml:space="preserve"># </w:t>
+      </w:r>
+      <w:proofErr w:type="spellStart"/>
       <w:r>
         <w:rPr>
           <w:rFonts w:ascii="Consolas" w:hAnsi="Consolas"/>
@@ -1115,56 +1128,383 @@
           <w:szCs w:val="18"/>
           <w:lang w:val="en-GB"/>
         </w:rPr>
-        <w:t xml:space="preserve"> na grupe treningowa i testowa</w:t>
-      </w:r>
-      <w:r>
-        <w:rPr>
-          <w:rFonts w:ascii="Consolas" w:hAnsi="Consolas"/>
+        <w:t>Podzial</w:t>
+      </w:r>
+      <w:proofErr w:type="spellEnd"/>
+      <w:r>
+        <w:rPr>
+          <w:rFonts w:ascii="Consolas" w:hAnsi="Consolas"/>
+          <w:color w:val="00B050"/>
           <w:sz w:val="18"/>
           <w:szCs w:val="18"/>
           <w:lang w:val="en-GB"/>
         </w:rPr>
         <w:t xml:space="preserve"> </w:t>
       </w:r>
-      <w:r>
-        <w:rPr>
-          <w:rFonts w:ascii="Consolas" w:hAnsi="Consolas"/>
+      <w:proofErr w:type="spellStart"/>
+      <w:r>
+        <w:rPr>
+          <w:rFonts w:ascii="Consolas" w:hAnsi="Consolas"/>
+          <w:color w:val="00B050"/>
           <w:sz w:val="18"/>
           <w:szCs w:val="18"/>
           <w:lang w:val="en-GB"/>
         </w:rPr>
-        <w:br/>
-        <w:t>set.seed(1234)</w:t>
-      </w:r>
-      <w:r>
-        <w:rPr>
-          <w:rFonts w:ascii="Consolas" w:hAnsi="Consolas"/>
+        <w:t>na</w:t>
+      </w:r>
+      <w:proofErr w:type="spellEnd"/>
+      <w:r>
+        <w:rPr>
+          <w:rFonts w:ascii="Consolas" w:hAnsi="Consolas"/>
+          <w:color w:val="00B050"/>
           <w:sz w:val="18"/>
           <w:szCs w:val="18"/>
           <w:lang w:val="en-GB"/>
         </w:rPr>
-        <w:br/>
-        <w:t>ind &lt;- sample(2, nrow(db.nz.norm), replace=TRUE, prob=c(0.8, 0.2))</w:t>
-      </w:r>
-      <w:r>
-        <w:rPr>
-          <w:rFonts w:ascii="Consolas" w:hAnsi="Consolas"/>
+        <w:t xml:space="preserve"> </w:t>
+      </w:r>
+      <w:proofErr w:type="spellStart"/>
+      <w:r>
+        <w:rPr>
+          <w:rFonts w:ascii="Consolas" w:hAnsi="Consolas"/>
+          <w:color w:val="00B050"/>
           <w:sz w:val="18"/>
           <w:szCs w:val="18"/>
           <w:lang w:val="en-GB"/>
         </w:rPr>
-        <w:br/>
-        <w:t>db.training &lt;- db.nz.norm[ind==1, 1:9]</w:t>
-      </w:r>
-      <w:r>
-        <w:rPr>
-          <w:rFonts w:ascii="Consolas" w:hAnsi="Consolas"/>
+        <w:t>grupe</w:t>
+      </w:r>
+      <w:proofErr w:type="spellEnd"/>
+      <w:r>
+        <w:rPr>
+          <w:rFonts w:ascii="Consolas" w:hAnsi="Consolas"/>
+          <w:color w:val="00B050"/>
           <w:sz w:val="18"/>
           <w:szCs w:val="18"/>
           <w:lang w:val="en-GB"/>
         </w:rPr>
-        <w:br/>
-        <w:t>db.test &lt;- db.nz.norm[ind==2, 1:9]</w:t>
+        <w:t xml:space="preserve"> </w:t>
+      </w:r>
+      <w:proofErr w:type="spellStart"/>
+      <w:r>
+        <w:rPr>
+          <w:rFonts w:ascii="Consolas" w:hAnsi="Consolas"/>
+          <w:color w:val="00B050"/>
+          <w:sz w:val="18"/>
+          <w:szCs w:val="18"/>
+          <w:lang w:val="en-GB"/>
+        </w:rPr>
+        <w:t>treningowa</w:t>
+      </w:r>
+      <w:proofErr w:type="spellEnd"/>
+      <w:r>
+        <w:rPr>
+          <w:rFonts w:ascii="Consolas" w:hAnsi="Consolas"/>
+          <w:color w:val="00B050"/>
+          <w:sz w:val="18"/>
+          <w:szCs w:val="18"/>
+          <w:lang w:val="en-GB"/>
+        </w:rPr>
+        <w:t xml:space="preserve"> </w:t>
+      </w:r>
+      <w:proofErr w:type="spellStart"/>
+      <w:r>
+        <w:rPr>
+          <w:rFonts w:ascii="Consolas" w:hAnsi="Consolas"/>
+          <w:color w:val="00B050"/>
+          <w:sz w:val="18"/>
+          <w:szCs w:val="18"/>
+          <w:lang w:val="en-GB"/>
+        </w:rPr>
+        <w:t>i</w:t>
+      </w:r>
+      <w:proofErr w:type="spellEnd"/>
+      <w:r>
+        <w:rPr>
+          <w:rFonts w:ascii="Consolas" w:hAnsi="Consolas"/>
+          <w:color w:val="00B050"/>
+          <w:sz w:val="18"/>
+          <w:szCs w:val="18"/>
+          <w:lang w:val="en-GB"/>
+        </w:rPr>
+        <w:t xml:space="preserve"> </w:t>
+      </w:r>
+      <w:proofErr w:type="spellStart"/>
+      <w:r>
+        <w:rPr>
+          <w:rFonts w:ascii="Consolas" w:hAnsi="Consolas"/>
+          <w:color w:val="00B050"/>
+          <w:sz w:val="18"/>
+          <w:szCs w:val="18"/>
+          <w:lang w:val="en-GB"/>
+        </w:rPr>
+        <w:t>testowa</w:t>
+      </w:r>
+      <w:proofErr w:type="spellEnd"/>
+      <w:r>
+        <w:rPr>
+          <w:rFonts w:ascii="Consolas" w:hAnsi="Consolas"/>
+          <w:sz w:val="18"/>
+          <w:szCs w:val="18"/>
+          <w:lang w:val="en-GB"/>
+        </w:rPr>
+        <w:t xml:space="preserve"> </w:t>
+      </w:r>
+      <w:r>
+        <w:rPr>
+          <w:rFonts w:ascii="Consolas" w:hAnsi="Consolas"/>
+          <w:sz w:val="18"/>
+          <w:szCs w:val="18"/>
+          <w:lang w:val="en-GB"/>
+        </w:rPr>
+        <w:br/>
+      </w:r>
+      <w:proofErr w:type="spellStart"/>
+      <w:r>
+        <w:rPr>
+          <w:rFonts w:ascii="Consolas" w:hAnsi="Consolas"/>
+          <w:sz w:val="18"/>
+          <w:szCs w:val="18"/>
+          <w:lang w:val="en-GB"/>
+        </w:rPr>
+        <w:t>set.seed</w:t>
+      </w:r>
+      <w:proofErr w:type="spellEnd"/>
+      <w:r>
+        <w:rPr>
+          <w:rFonts w:ascii="Consolas" w:hAnsi="Consolas"/>
+          <w:sz w:val="18"/>
+          <w:szCs w:val="18"/>
+          <w:lang w:val="en-GB"/>
+        </w:rPr>
+        <w:t>(1234)</w:t>
+      </w:r>
+      <w:r>
+        <w:rPr>
+          <w:rFonts w:ascii="Consolas" w:hAnsi="Consolas"/>
+          <w:sz w:val="18"/>
+          <w:szCs w:val="18"/>
+          <w:lang w:val="en-GB"/>
+        </w:rPr>
+        <w:br/>
+      </w:r>
+      <w:proofErr w:type="spellStart"/>
+      <w:r>
+        <w:rPr>
+          <w:rFonts w:ascii="Consolas" w:hAnsi="Consolas"/>
+          <w:sz w:val="18"/>
+          <w:szCs w:val="18"/>
+          <w:lang w:val="en-GB"/>
+        </w:rPr>
+        <w:t>ind</w:t>
+      </w:r>
+      <w:proofErr w:type="spellEnd"/>
+      <w:r>
+        <w:rPr>
+          <w:rFonts w:ascii="Consolas" w:hAnsi="Consolas"/>
+          <w:sz w:val="18"/>
+          <w:szCs w:val="18"/>
+          <w:lang w:val="en-GB"/>
+        </w:rPr>
+        <w:t xml:space="preserve"> &lt;- sample(2, </w:t>
+      </w:r>
+      <w:proofErr w:type="spellStart"/>
+      <w:r>
+        <w:rPr>
+          <w:rFonts w:ascii="Consolas" w:hAnsi="Consolas"/>
+          <w:sz w:val="18"/>
+          <w:szCs w:val="18"/>
+          <w:lang w:val="en-GB"/>
+        </w:rPr>
+        <w:t>nrow</w:t>
+      </w:r>
+      <w:proofErr w:type="spellEnd"/>
+      <w:r>
+        <w:rPr>
+          <w:rFonts w:ascii="Consolas" w:hAnsi="Consolas"/>
+          <w:sz w:val="18"/>
+          <w:szCs w:val="18"/>
+          <w:lang w:val="en-GB"/>
+        </w:rPr>
+        <w:t>(</w:t>
+      </w:r>
+      <w:proofErr w:type="spellStart"/>
+      <w:r>
+        <w:rPr>
+          <w:rFonts w:ascii="Consolas" w:hAnsi="Consolas"/>
+          <w:sz w:val="18"/>
+          <w:szCs w:val="18"/>
+          <w:lang w:val="en-GB"/>
+        </w:rPr>
+        <w:t>db.nz.norm</w:t>
+      </w:r>
+      <w:proofErr w:type="spellEnd"/>
+      <w:r>
+        <w:rPr>
+          <w:rFonts w:ascii="Consolas" w:hAnsi="Consolas"/>
+          <w:sz w:val="18"/>
+          <w:szCs w:val="18"/>
+          <w:lang w:val="en-GB"/>
+        </w:rPr>
+        <w:t xml:space="preserve">), replace=TRUE, </w:t>
+      </w:r>
+      <w:proofErr w:type="spellStart"/>
+      <w:r>
+        <w:rPr>
+          <w:rFonts w:ascii="Consolas" w:hAnsi="Consolas"/>
+          <w:sz w:val="18"/>
+          <w:szCs w:val="18"/>
+          <w:lang w:val="en-GB"/>
+        </w:rPr>
+        <w:t>prob</w:t>
+      </w:r>
+      <w:proofErr w:type="spellEnd"/>
+      <w:r>
+        <w:rPr>
+          <w:rFonts w:ascii="Consolas" w:hAnsi="Consolas"/>
+          <w:sz w:val="18"/>
+          <w:szCs w:val="18"/>
+          <w:lang w:val="en-GB"/>
+        </w:rPr>
+        <w:t>=c(0.8, 0.2))</w:t>
+      </w:r>
+      <w:r>
+        <w:rPr>
+          <w:rFonts w:ascii="Consolas" w:hAnsi="Consolas"/>
+          <w:sz w:val="18"/>
+          <w:szCs w:val="18"/>
+          <w:lang w:val="en-GB"/>
+        </w:rPr>
+        <w:br/>
+      </w:r>
+      <w:proofErr w:type="spellStart"/>
+      <w:r>
+        <w:rPr>
+          <w:rFonts w:ascii="Consolas" w:hAnsi="Consolas"/>
+          <w:sz w:val="18"/>
+          <w:szCs w:val="18"/>
+          <w:lang w:val="en-GB"/>
+        </w:rPr>
+        <w:t>db.training</w:t>
+      </w:r>
+      <w:proofErr w:type="spellEnd"/>
+      <w:r>
+        <w:rPr>
+          <w:rFonts w:ascii="Consolas" w:hAnsi="Consolas"/>
+          <w:sz w:val="18"/>
+          <w:szCs w:val="18"/>
+          <w:lang w:val="en-GB"/>
+        </w:rPr>
+        <w:t xml:space="preserve"> &lt;- </w:t>
+      </w:r>
+      <w:proofErr w:type="spellStart"/>
+      <w:r>
+        <w:rPr>
+          <w:rFonts w:ascii="Consolas" w:hAnsi="Consolas"/>
+          <w:sz w:val="18"/>
+          <w:szCs w:val="18"/>
+          <w:lang w:val="en-GB"/>
+        </w:rPr>
+        <w:t>db.nz.norm</w:t>
+      </w:r>
+      <w:proofErr w:type="spellEnd"/>
+      <w:r>
+        <w:rPr>
+          <w:rFonts w:ascii="Consolas" w:hAnsi="Consolas"/>
+          <w:sz w:val="18"/>
+          <w:szCs w:val="18"/>
+          <w:lang w:val="en-GB"/>
+        </w:rPr>
+        <w:t>[</w:t>
+      </w:r>
+      <w:proofErr w:type="spellStart"/>
+      <w:r>
+        <w:rPr>
+          <w:rFonts w:ascii="Consolas" w:hAnsi="Consolas"/>
+          <w:sz w:val="18"/>
+          <w:szCs w:val="18"/>
+          <w:lang w:val="en-GB"/>
+        </w:rPr>
+        <w:t>ind</w:t>
+      </w:r>
+      <w:proofErr w:type="spellEnd"/>
+      <w:r>
+        <w:rPr>
+          <w:rFonts w:ascii="Consolas" w:hAnsi="Consolas"/>
+          <w:sz w:val="18"/>
+          <w:szCs w:val="18"/>
+          <w:lang w:val="en-GB"/>
+        </w:rPr>
+        <w:t>==1, 1:9]</w:t>
+      </w:r>
+      <w:r>
+        <w:rPr>
+          <w:rFonts w:ascii="Consolas" w:hAnsi="Consolas"/>
+          <w:sz w:val="18"/>
+          <w:szCs w:val="18"/>
+          <w:lang w:val="en-GB"/>
+        </w:rPr>
+        <w:br/>
+      </w:r>
+      <w:proofErr w:type="spellStart"/>
+      <w:r>
+        <w:rPr>
+          <w:rFonts w:ascii="Consolas" w:hAnsi="Consolas"/>
+          <w:sz w:val="18"/>
+          <w:szCs w:val="18"/>
+          <w:lang w:val="en-GB"/>
+        </w:rPr>
+        <w:t>db.test</w:t>
+      </w:r>
+      <w:proofErr w:type="spellEnd"/>
+      <w:r>
+        <w:rPr>
+          <w:rFonts w:ascii="Consolas" w:hAnsi="Consolas"/>
+          <w:sz w:val="18"/>
+          <w:szCs w:val="18"/>
+          <w:lang w:val="en-GB"/>
+        </w:rPr>
+        <w:t xml:space="preserve"> &lt;- </w:t>
+      </w:r>
+      <w:proofErr w:type="spellStart"/>
+      <w:r>
+        <w:rPr>
+          <w:rFonts w:ascii="Consolas" w:hAnsi="Consolas"/>
+          <w:sz w:val="18"/>
+          <w:szCs w:val="18"/>
+          <w:lang w:val="en-GB"/>
+        </w:rPr>
+        <w:t>db.nz.norm</w:t>
+      </w:r>
+      <w:proofErr w:type="spellEnd"/>
+      <w:r>
+        <w:rPr>
+          <w:rFonts w:ascii="Consolas" w:hAnsi="Consolas"/>
+          <w:sz w:val="18"/>
+          <w:szCs w:val="18"/>
+          <w:lang w:val="en-GB"/>
+        </w:rPr>
+        <w:t>[</w:t>
+      </w:r>
+      <w:proofErr w:type="spellStart"/>
+      <w:r>
+        <w:rPr>
+          <w:rFonts w:ascii="Consolas" w:hAnsi="Consolas"/>
+          <w:sz w:val="18"/>
+          <w:szCs w:val="18"/>
+          <w:lang w:val="en-GB"/>
+        </w:rPr>
+        <w:t>ind</w:t>
+      </w:r>
+      <w:proofErr w:type="spellEnd"/>
+      <w:r>
+        <w:rPr>
+          <w:rFonts w:ascii="Consolas" w:hAnsi="Consolas"/>
+          <w:sz w:val="18"/>
+          <w:szCs w:val="18"/>
+          <w:lang w:val="en-GB"/>
+        </w:rPr>
+        <w:t>==2, 1:9]</w:t>
       </w:r>
     </w:p>
     <w:p>
@@ -1874,18 +2214,10 @@
         <w:t>macierzy błędu</w:t>
       </w:r>
       <w:r>
-        <w:t xml:space="preserve"> </w:t>
-      </w:r>
-      <w:r>
-        <w:t>i</w:t>
-      </w:r>
-      <w:r>
-        <w:t xml:space="preserve"> trzech liczb:</w:t>
-      </w:r>
-      <w:r>
-        <w:br/>
-      </w:r>
-      <w:r>
+        <w:t xml:space="preserve"> i trzech liczb:</w:t>
+      </w:r>
+      <w:r>
+        <w:br/>
         <w:t xml:space="preserve">- </w:t>
       </w:r>
       <w:r>
@@ -6463,7 +6795,7 @@
                     <pic:cNvPicPr/>
                   </pic:nvPicPr>
                   <pic:blipFill>
-                    <a:blip r:embed="rId4" cstate="print"/>
+                    <a:blip r:embed="rId5" cstate="print"/>
                     <a:stretch>
                       <a:fillRect/>
                     </a:stretch>
@@ -6720,7 +7052,7 @@
                     <pic:cNvPicPr/>
                   </pic:nvPicPr>
                   <pic:blipFill>
-                    <a:blip r:embed="rId5" cstate="print"/>
+                    <a:blip r:embed="rId6" cstate="print"/>
                     <a:stretch>
                       <a:fillRect/>
                     </a:stretch>
@@ -6981,6 +7313,10 @@
     <w:p>
       <w:pPr>
         <w:pStyle w:val="Heading2"/>
+        <w:numPr>
+          <w:ilvl w:val="0"/>
+          <w:numId w:val="1"/>
+        </w:numPr>
       </w:pPr>
       <w:r>
         <w:lastRenderedPageBreak/>
@@ -7176,7 +7512,7 @@
                     <pic:cNvPicPr/>
                   </pic:nvPicPr>
                   <pic:blipFill>
-                    <a:blip r:embed="rId6" cstate="print"/>
+                    <a:blip r:embed="rId7" cstate="print"/>
                     <a:stretch>
                       <a:fillRect/>
                     </a:stretch>
@@ -8044,7 +8380,10 @@
     <w:p>
       <w:r>
         <w:lastRenderedPageBreak/>
-        <w:t>Aby zweryfikować tezy 2 i 4, dane pogrupowano ponownie, tym razem na 3 klastry.</w:t>
+        <w:t>Aby zweryfikować tezy 2 i 4, dane pogrupowano po</w:t>
+      </w:r>
+      <w:r>
+        <w:t>nownie, tym razem na 3 klastry i zastosowano analogiczne obliczenia .</w:t>
       </w:r>
     </w:p>
     <w:p>
@@ -8069,7 +8408,7 @@
                     <pic:cNvPicPr/>
                   </pic:nvPicPr>
                   <pic:blipFill>
-                    <a:blip r:embed="rId7" cstate="print"/>
+                    <a:blip r:embed="rId8" cstate="print"/>
                     <a:stretch>
                       <a:fillRect/>
                     </a:stretch>
@@ -8197,10 +8536,7 @@
               <w:jc w:val="center"/>
             </w:pPr>
             <w:r>
-              <w:t>0.</w:t>
-            </w:r>
-            <w:r>
-              <w:t>8661</w:t>
+              <w:t>0.8661</w:t>
             </w:r>
           </w:p>
         </w:tc>
@@ -8255,10 +8591,7 @@
               <w:jc w:val="center"/>
             </w:pPr>
             <w:r>
-              <w:t>0.</w:t>
-            </w:r>
-            <w:r>
-              <w:t>4957</w:t>
+              <w:t>0.4957</w:t>
             </w:r>
           </w:p>
         </w:tc>
@@ -8408,13 +8741,1257 @@
     <w:p>
       <w:pPr>
         <w:pStyle w:val="Heading2"/>
+        <w:numPr>
+          <w:ilvl w:val="0"/>
+          <w:numId w:val="1"/>
+        </w:numPr>
       </w:pPr>
       <w:r>
         <w:lastRenderedPageBreak/>
         <w:t>Reguły asocjacyjne</w:t>
       </w:r>
     </w:p>
-    <w:p/>
+    <w:p>
+      <w:r>
+        <w:br/>
+        <w:t>Zanim zastosowano reguły asocjacyjne, potrzebna była dalsza obróbka danych. Wszelkie dane numeryczne zamienione zostały na dane kategoryczne (wyliczeniowe), określające czy wartość danej komórki jest niemniejsza („High”) lub mniejsza („Low”) od średniej dla wybranej kolumny.</w:t>
+      </w:r>
+      <w:r>
+        <w:br/>
+      </w:r>
+    </w:p>
+    <w:p>
+      <w:pPr>
+        <w:pBdr>
+          <w:top w:val="single" w:sz="4" w:space="1" w:color="auto"/>
+          <w:left w:val="single" w:sz="4" w:space="4" w:color="auto"/>
+          <w:bottom w:val="single" w:sz="4" w:space="1" w:color="auto"/>
+          <w:right w:val="single" w:sz="4" w:space="4" w:color="auto"/>
+        </w:pBdr>
+        <w:shd w:val="clear" w:color="auto" w:fill="F2F2F2" w:themeFill="background1" w:themeFillShade="F2"/>
+        <w:rPr>
+          <w:rFonts w:ascii="Consolas" w:hAnsi="Consolas"/>
+          <w:sz w:val="18"/>
+          <w:szCs w:val="18"/>
+        </w:rPr>
+      </w:pPr>
+      <w:r>
+        <w:rPr>
+          <w:sz w:val="8"/>
+          <w:szCs w:val="8"/>
+        </w:rPr>
+        <w:br/>
+      </w:r>
+      <w:r>
+        <w:rPr>
+          <w:rFonts w:ascii="Consolas" w:hAnsi="Consolas"/>
+          <w:color w:val="00B050"/>
+          <w:sz w:val="18"/>
+          <w:szCs w:val="18"/>
+        </w:rPr>
+        <w:t># funkcja zamieniająca wartość numeryczną</w:t>
+      </w:r>
+      <w:r>
+        <w:rPr>
+          <w:rFonts w:ascii="Consolas" w:hAnsi="Consolas"/>
+          <w:color w:val="00B050"/>
+          <w:sz w:val="18"/>
+          <w:szCs w:val="18"/>
+        </w:rPr>
+        <w:t xml:space="preserve"> na string</w:t>
+      </w:r>
+      <w:r>
+        <w:rPr>
+          <w:rFonts w:ascii="Consolas" w:hAnsi="Consolas"/>
+          <w:color w:val="00B050"/>
+          <w:sz w:val="18"/>
+          <w:szCs w:val="18"/>
+        </w:rPr>
+        <w:t xml:space="preserve"> zależnie od średniej</w:t>
+      </w:r>
+      <w:r>
+        <w:rPr>
+          <w:rFonts w:ascii="Consolas" w:hAnsi="Consolas"/>
+          <w:sz w:val="18"/>
+          <w:szCs w:val="18"/>
+        </w:rPr>
+        <w:br/>
+        <w:t>highOrLow = function (x, mean)</w:t>
+      </w:r>
+      <w:r>
+        <w:rPr>
+          <w:rFonts w:ascii="Consolas" w:hAnsi="Consolas"/>
+          <w:sz w:val="18"/>
+          <w:szCs w:val="18"/>
+        </w:rPr>
+        <w:br/>
+        <w:t>{</w:t>
+      </w:r>
+      <w:r>
+        <w:rPr>
+          <w:rFonts w:ascii="Consolas" w:hAnsi="Consolas"/>
+          <w:sz w:val="18"/>
+          <w:szCs w:val="18"/>
+        </w:rPr>
+        <w:br/>
+        <w:t xml:space="preserve">  if (x &gt;= mean) { return ("High") }</w:t>
+      </w:r>
+      <w:r>
+        <w:rPr>
+          <w:rFonts w:ascii="Consolas" w:hAnsi="Consolas"/>
+          <w:sz w:val="18"/>
+          <w:szCs w:val="18"/>
+        </w:rPr>
+        <w:br/>
+        <w:t xml:space="preserve">  else { return ("Low") }</w:t>
+      </w:r>
+      <w:r>
+        <w:rPr>
+          <w:rFonts w:ascii="Consolas" w:hAnsi="Consolas"/>
+          <w:sz w:val="18"/>
+          <w:szCs w:val="18"/>
+        </w:rPr>
+        <w:br/>
+        <w:t>}</w:t>
+      </w:r>
+      <w:r>
+        <w:rPr>
+          <w:rFonts w:ascii="Consolas" w:hAnsi="Consolas"/>
+          <w:sz w:val="18"/>
+          <w:szCs w:val="18"/>
+        </w:rPr>
+        <w:br/>
+      </w:r>
+      <w:r>
+        <w:rPr>
+          <w:rFonts w:ascii="Consolas" w:hAnsi="Consolas"/>
+          <w:color w:val="00B050"/>
+          <w:sz w:val="18"/>
+          <w:szCs w:val="18"/>
+        </w:rPr>
+        <w:br/>
+        <w:t># zamieniamy wartości numeryczne na stringi</w:t>
+      </w:r>
+      <w:r>
+        <w:rPr>
+          <w:rFonts w:ascii="Consolas" w:hAnsi="Consolas"/>
+          <w:sz w:val="18"/>
+          <w:szCs w:val="18"/>
+        </w:rPr>
+        <w:t xml:space="preserve"> </w:t>
+      </w:r>
+      <w:r>
+        <w:rPr>
+          <w:rFonts w:ascii="Consolas" w:hAnsi="Consolas"/>
+          <w:sz w:val="18"/>
+          <w:szCs w:val="18"/>
+        </w:rPr>
+        <w:br/>
+      </w:r>
+      <w:r>
+        <w:rPr>
+          <w:rFonts w:ascii="Consolas" w:hAnsi="Consolas"/>
+          <w:sz w:val="18"/>
+          <w:szCs w:val="18"/>
+        </w:rPr>
+        <w:t>db.a = db.nz.norm</w:t>
+      </w:r>
+      <w:r>
+        <w:rPr>
+          <w:rFonts w:ascii="Consolas" w:hAnsi="Consolas"/>
+          <w:sz w:val="18"/>
+          <w:szCs w:val="18"/>
+        </w:rPr>
+        <w:br/>
+        <w:t>db.a$Pregnancies = sapply(db.a$Pregnancies, as.character)</w:t>
+      </w:r>
+      <w:r>
+        <w:rPr>
+          <w:rFonts w:ascii="Consolas" w:hAnsi="Consolas"/>
+          <w:sz w:val="18"/>
+          <w:szCs w:val="18"/>
+        </w:rPr>
+        <w:br/>
+        <w:t>db.a$Glucose = sapply(db.a$Glucose, as.character)</w:t>
+      </w:r>
+      <w:r>
+        <w:rPr>
+          <w:rFonts w:ascii="Consolas" w:hAnsi="Consolas"/>
+          <w:sz w:val="18"/>
+          <w:szCs w:val="18"/>
+        </w:rPr>
+        <w:br/>
+        <w:t>db.a$BloodPressure = sapply(db.a$BloodPressure, as.character)</w:t>
+      </w:r>
+      <w:r>
+        <w:rPr>
+          <w:rFonts w:ascii="Consolas" w:hAnsi="Consolas"/>
+          <w:sz w:val="18"/>
+          <w:szCs w:val="18"/>
+        </w:rPr>
+        <w:br/>
+        <w:t>db.a$SkinThickness = sapply(db</w:t>
+      </w:r>
+      <w:r>
+        <w:rPr>
+          <w:rFonts w:ascii="Consolas" w:hAnsi="Consolas"/>
+          <w:sz w:val="18"/>
+          <w:szCs w:val="18"/>
+        </w:rPr>
+        <w:t>.a$SkinThickness, as.character)</w:t>
+      </w:r>
+      <w:r>
+        <w:rPr>
+          <w:rFonts w:ascii="Consolas" w:hAnsi="Consolas"/>
+          <w:sz w:val="18"/>
+          <w:szCs w:val="18"/>
+        </w:rPr>
+        <w:br/>
+      </w:r>
+      <w:r>
+        <w:rPr>
+          <w:rFonts w:ascii="Consolas" w:hAnsi="Consolas"/>
+          <w:sz w:val="18"/>
+          <w:szCs w:val="18"/>
+        </w:rPr>
+        <w:t>db.a$Insulin = sapply(db</w:t>
+      </w:r>
+      <w:r>
+        <w:rPr>
+          <w:rFonts w:ascii="Consolas" w:hAnsi="Consolas"/>
+          <w:sz w:val="18"/>
+          <w:szCs w:val="18"/>
+        </w:rPr>
+        <w:t>.a$Insulin, as.character)</w:t>
+      </w:r>
+      <w:r>
+        <w:rPr>
+          <w:rFonts w:ascii="Consolas" w:hAnsi="Consolas"/>
+          <w:sz w:val="18"/>
+          <w:szCs w:val="18"/>
+        </w:rPr>
+        <w:br/>
+      </w:r>
+      <w:r>
+        <w:rPr>
+          <w:rFonts w:ascii="Consolas" w:hAnsi="Consolas"/>
+          <w:sz w:val="18"/>
+          <w:szCs w:val="18"/>
+        </w:rPr>
+        <w:t>db.a$BMI =</w:t>
+      </w:r>
+      <w:r>
+        <w:rPr>
+          <w:rFonts w:ascii="Consolas" w:hAnsi="Consolas"/>
+          <w:sz w:val="18"/>
+          <w:szCs w:val="18"/>
+        </w:rPr>
+        <w:t xml:space="preserve"> sapply(db.a$BMI, as.character)</w:t>
+      </w:r>
+      <w:r>
+        <w:rPr>
+          <w:rFonts w:ascii="Consolas" w:hAnsi="Consolas"/>
+          <w:sz w:val="18"/>
+          <w:szCs w:val="18"/>
+        </w:rPr>
+        <w:br/>
+      </w:r>
+      <w:r>
+        <w:rPr>
+          <w:rFonts w:ascii="Consolas" w:hAnsi="Consolas"/>
+          <w:sz w:val="18"/>
+          <w:szCs w:val="18"/>
+        </w:rPr>
+        <w:t>db.a$DiabetesPedigreeFunction = sapply(db.a$Diabetes</w:t>
+      </w:r>
+      <w:r>
+        <w:rPr>
+          <w:rFonts w:ascii="Consolas" w:hAnsi="Consolas"/>
+          <w:sz w:val="18"/>
+          <w:szCs w:val="18"/>
+        </w:rPr>
+        <w:t>PedigreeFunction, as.character)</w:t>
+      </w:r>
+      <w:r>
+        <w:rPr>
+          <w:rFonts w:ascii="Consolas" w:hAnsi="Consolas"/>
+          <w:sz w:val="18"/>
+          <w:szCs w:val="18"/>
+        </w:rPr>
+        <w:br/>
+      </w:r>
+      <w:r>
+        <w:rPr>
+          <w:rFonts w:ascii="Consolas" w:hAnsi="Consolas"/>
+          <w:sz w:val="18"/>
+          <w:szCs w:val="18"/>
+        </w:rPr>
+        <w:t>db.a$Age =</w:t>
+      </w:r>
+      <w:r>
+        <w:rPr>
+          <w:rFonts w:ascii="Consolas" w:hAnsi="Consolas"/>
+          <w:sz w:val="18"/>
+          <w:szCs w:val="18"/>
+        </w:rPr>
+        <w:t xml:space="preserve"> sapply(db.a$Age, as.character)</w:t>
+      </w:r>
+      <w:r>
+        <w:rPr>
+          <w:rFonts w:ascii="Consolas" w:hAnsi="Consolas"/>
+          <w:sz w:val="18"/>
+          <w:szCs w:val="18"/>
+        </w:rPr>
+        <w:br/>
+      </w:r>
+      <w:r>
+        <w:rPr>
+          <w:rFonts w:ascii="Consolas" w:hAnsi="Consolas"/>
+          <w:sz w:val="18"/>
+          <w:szCs w:val="18"/>
+        </w:rPr>
+        <w:t>db.a$Outcome = sapply(db.a$Outcome, as.character)</w:t>
+      </w:r>
+      <w:r>
+        <w:rPr>
+          <w:rFonts w:ascii="Consolas" w:hAnsi="Consolas"/>
+          <w:sz w:val="18"/>
+          <w:szCs w:val="18"/>
+        </w:rPr>
+        <w:br/>
+      </w:r>
+      <w:r>
+        <w:rPr>
+          <w:rFonts w:ascii="Consolas" w:hAnsi="Consolas"/>
+          <w:color w:val="00B050"/>
+          <w:sz w:val="18"/>
+          <w:szCs w:val="18"/>
+        </w:rPr>
+        <w:br/>
+        <w:t># iterujemy po rekordach i podstawiamy High/Low zamiast wartości</w:t>
+      </w:r>
+      <w:r>
+        <w:rPr>
+          <w:rFonts w:ascii="Consolas" w:hAnsi="Consolas"/>
+          <w:color w:val="00B050"/>
+          <w:sz w:val="18"/>
+          <w:szCs w:val="18"/>
+        </w:rPr>
+        <w:br/>
+        <w:t># w zmiennych xx.mean znajdują się wyliczone średnie</w:t>
+      </w:r>
+      <w:r>
+        <w:rPr>
+          <w:rFonts w:ascii="Consolas" w:hAnsi="Consolas"/>
+          <w:sz w:val="18"/>
+          <w:szCs w:val="18"/>
+        </w:rPr>
+        <w:br/>
+      </w:r>
+      <w:r>
+        <w:rPr>
+          <w:rFonts w:ascii="Consolas" w:hAnsi="Consolas"/>
+          <w:sz w:val="18"/>
+          <w:szCs w:val="18"/>
+        </w:rPr>
+        <w:t>for (i in 1:nrow(db.nz.norm))</w:t>
+      </w:r>
+      <w:r>
+        <w:rPr>
+          <w:rFonts w:ascii="Consolas" w:hAnsi="Consolas"/>
+          <w:sz w:val="18"/>
+          <w:szCs w:val="18"/>
+        </w:rPr>
+        <w:br/>
+      </w:r>
+      <w:r>
+        <w:rPr>
+          <w:rFonts w:ascii="Consolas" w:hAnsi="Consolas"/>
+          <w:sz w:val="18"/>
+          <w:szCs w:val="18"/>
+        </w:rPr>
+        <w:t>{</w:t>
+      </w:r>
+      <w:r>
+        <w:rPr>
+          <w:rFonts w:ascii="Consolas" w:hAnsi="Consolas"/>
+          <w:sz w:val="18"/>
+          <w:szCs w:val="18"/>
+        </w:rPr>
+        <w:br/>
+      </w:r>
+      <w:r>
+        <w:rPr>
+          <w:rFonts w:ascii="Consolas" w:hAnsi="Consolas"/>
+          <w:sz w:val="18"/>
+          <w:szCs w:val="18"/>
+        </w:rPr>
+        <w:t xml:space="preserve">  db.a$Pregnancies[i] = highOrLow(db.nz.norm$Pregnancies[i], pregnancies.mean)</w:t>
+      </w:r>
+      <w:r>
+        <w:rPr>
+          <w:rFonts w:ascii="Consolas" w:hAnsi="Consolas"/>
+          <w:sz w:val="18"/>
+          <w:szCs w:val="18"/>
+        </w:rPr>
+        <w:br/>
+      </w:r>
+      <w:r>
+        <w:rPr>
+          <w:rFonts w:ascii="Consolas" w:hAnsi="Consolas"/>
+          <w:sz w:val="18"/>
+          <w:szCs w:val="18"/>
+        </w:rPr>
+        <w:t xml:space="preserve">  db.a$Glucose[i] = highOrLow(db.nz.norm$Glucose[i], glucose.mean)</w:t>
+      </w:r>
+      <w:r>
+        <w:rPr>
+          <w:rFonts w:ascii="Consolas" w:hAnsi="Consolas"/>
+          <w:sz w:val="18"/>
+          <w:szCs w:val="18"/>
+        </w:rPr>
+        <w:br/>
+      </w:r>
+      <w:r>
+        <w:rPr>
+          <w:rFonts w:ascii="Consolas" w:hAnsi="Consolas"/>
+          <w:sz w:val="18"/>
+          <w:szCs w:val="18"/>
+        </w:rPr>
+        <w:t xml:space="preserve">  db.a$BloodPressure[i] = highOrLow(db.nz.norm$BloodPressure[i], bloodPressure.mean)</w:t>
+      </w:r>
+      <w:r>
+        <w:rPr>
+          <w:rFonts w:ascii="Consolas" w:hAnsi="Consolas"/>
+          <w:sz w:val="18"/>
+          <w:szCs w:val="18"/>
+        </w:rPr>
+        <w:br/>
+      </w:r>
+      <w:r>
+        <w:rPr>
+          <w:rFonts w:ascii="Consolas" w:hAnsi="Consolas"/>
+          <w:sz w:val="18"/>
+          <w:szCs w:val="18"/>
+        </w:rPr>
+        <w:t xml:space="preserve">  db.a$SkinThickness[i] = highOrLow(db.nz.norm$SkinThickness[i], skinThickness.mean)</w:t>
+      </w:r>
+      <w:r>
+        <w:rPr>
+          <w:rFonts w:ascii="Consolas" w:hAnsi="Consolas"/>
+          <w:sz w:val="18"/>
+          <w:szCs w:val="18"/>
+        </w:rPr>
+        <w:br/>
+      </w:r>
+      <w:r>
+        <w:rPr>
+          <w:rFonts w:ascii="Consolas" w:hAnsi="Consolas"/>
+          <w:sz w:val="18"/>
+          <w:szCs w:val="18"/>
+        </w:rPr>
+        <w:t xml:space="preserve">  db.a$Insulin[i] = highOrLow(db.nz.norm$Insulin[i], insulin.mean)</w:t>
+      </w:r>
+      <w:r>
+        <w:rPr>
+          <w:rFonts w:ascii="Consolas" w:hAnsi="Consolas"/>
+          <w:sz w:val="18"/>
+          <w:szCs w:val="18"/>
+        </w:rPr>
+        <w:br/>
+      </w:r>
+      <w:r>
+        <w:rPr>
+          <w:rFonts w:ascii="Consolas" w:hAnsi="Consolas"/>
+          <w:sz w:val="18"/>
+          <w:szCs w:val="18"/>
+        </w:rPr>
+        <w:t xml:space="preserve">  db.a$BMI[i] = highOrLow(db.nz.norm$BMI[i], bmi.mean)</w:t>
+      </w:r>
+      <w:r>
+        <w:rPr>
+          <w:rFonts w:ascii="Consolas" w:hAnsi="Consolas"/>
+          <w:sz w:val="18"/>
+          <w:szCs w:val="18"/>
+        </w:rPr>
+        <w:br/>
+      </w:r>
+      <w:r>
+        <w:rPr>
+          <w:rFonts w:ascii="Consolas" w:hAnsi="Consolas"/>
+          <w:sz w:val="18"/>
+          <w:szCs w:val="18"/>
+        </w:rPr>
+        <w:t xml:space="preserve">  db.a$DiabetesPedigreeFunction[i] = highOrLow(db.nz.norm$DiabetesPedigreeFunction[i], dpf.mean)</w:t>
+      </w:r>
+      <w:r>
+        <w:rPr>
+          <w:rFonts w:ascii="Consolas" w:hAnsi="Consolas"/>
+          <w:sz w:val="18"/>
+          <w:szCs w:val="18"/>
+        </w:rPr>
+        <w:br/>
+      </w:r>
+      <w:r>
+        <w:rPr>
+          <w:rFonts w:ascii="Consolas" w:hAnsi="Consolas"/>
+          <w:sz w:val="18"/>
+          <w:szCs w:val="18"/>
+        </w:rPr>
+        <w:t xml:space="preserve">  db.a$Age[i] = highOrLow(db.nz.norm$Age[i], age.mean)</w:t>
+      </w:r>
+      <w:r>
+        <w:rPr>
+          <w:rFonts w:ascii="Consolas" w:hAnsi="Consolas"/>
+          <w:sz w:val="18"/>
+          <w:szCs w:val="18"/>
+        </w:rPr>
+        <w:br/>
+      </w:r>
+      <w:r>
+        <w:rPr>
+          <w:rFonts w:ascii="Consolas" w:hAnsi="Consolas"/>
+          <w:sz w:val="18"/>
+          <w:szCs w:val="18"/>
+        </w:rPr>
+        <w:t>}</w:t>
+      </w:r>
+      <w:r>
+        <w:rPr>
+          <w:rFonts w:ascii="Consolas" w:hAnsi="Consolas"/>
+          <w:sz w:val="18"/>
+          <w:szCs w:val="18"/>
+        </w:rPr>
+        <w:br/>
+      </w:r>
+      <w:r>
+        <w:rPr>
+          <w:rFonts w:ascii="Consolas" w:hAnsi="Consolas"/>
+          <w:color w:val="00B050"/>
+          <w:sz w:val="18"/>
+          <w:szCs w:val="18"/>
+        </w:rPr>
+        <w:br/>
+        <w:t># zamieniamy stringi na typy kategoryczne</w:t>
+      </w:r>
+      <w:r>
+        <w:rPr>
+          <w:rFonts w:ascii="Consolas" w:hAnsi="Consolas"/>
+          <w:sz w:val="18"/>
+          <w:szCs w:val="18"/>
+        </w:rPr>
+        <w:br/>
+      </w:r>
+      <w:r>
+        <w:rPr>
+          <w:rFonts w:ascii="Consolas" w:hAnsi="Consolas"/>
+          <w:sz w:val="18"/>
+          <w:szCs w:val="18"/>
+        </w:rPr>
+        <w:t>db.a$Pregnancies = sapply(db.a$Pregnancies, as.factor)</w:t>
+      </w:r>
+      <w:r>
+        <w:rPr>
+          <w:rFonts w:ascii="Consolas" w:hAnsi="Consolas"/>
+          <w:sz w:val="18"/>
+          <w:szCs w:val="18"/>
+        </w:rPr>
+        <w:br/>
+      </w:r>
+      <w:r>
+        <w:rPr>
+          <w:rFonts w:ascii="Consolas" w:hAnsi="Consolas"/>
+          <w:sz w:val="18"/>
+          <w:szCs w:val="18"/>
+        </w:rPr>
+        <w:t>db.a$Glucose = sapply(db.a$Glucose, as.factor)</w:t>
+      </w:r>
+      <w:r>
+        <w:rPr>
+          <w:rFonts w:ascii="Consolas" w:hAnsi="Consolas"/>
+          <w:sz w:val="18"/>
+          <w:szCs w:val="18"/>
+        </w:rPr>
+        <w:br/>
+      </w:r>
+      <w:r>
+        <w:rPr>
+          <w:rFonts w:ascii="Consolas" w:hAnsi="Consolas"/>
+          <w:sz w:val="18"/>
+          <w:szCs w:val="18"/>
+        </w:rPr>
+        <w:t>db.a$BloodPressure = sapply(db.a$BloodPressure, as.factor)</w:t>
+      </w:r>
+      <w:r>
+        <w:rPr>
+          <w:rFonts w:ascii="Consolas" w:hAnsi="Consolas"/>
+          <w:sz w:val="18"/>
+          <w:szCs w:val="18"/>
+        </w:rPr>
+        <w:br/>
+      </w:r>
+      <w:r>
+        <w:rPr>
+          <w:rFonts w:ascii="Consolas" w:hAnsi="Consolas"/>
+          <w:sz w:val="18"/>
+          <w:szCs w:val="18"/>
+        </w:rPr>
+        <w:t>db.a$SkinThickness = sapply(db.a$SkinThickness, as.factor)</w:t>
+      </w:r>
+      <w:r>
+        <w:rPr>
+          <w:rFonts w:ascii="Consolas" w:hAnsi="Consolas"/>
+          <w:sz w:val="18"/>
+          <w:szCs w:val="18"/>
+        </w:rPr>
+        <w:br/>
+      </w:r>
+      <w:r>
+        <w:rPr>
+          <w:rFonts w:ascii="Consolas" w:hAnsi="Consolas"/>
+          <w:sz w:val="18"/>
+          <w:szCs w:val="18"/>
+        </w:rPr>
+        <w:t>db.a$Insulin = sapply(db.a$Insulin, as.factor)</w:t>
+      </w:r>
+      <w:r>
+        <w:rPr>
+          <w:rFonts w:ascii="Consolas" w:hAnsi="Consolas"/>
+          <w:sz w:val="18"/>
+          <w:szCs w:val="18"/>
+        </w:rPr>
+        <w:br/>
+      </w:r>
+      <w:r>
+        <w:rPr>
+          <w:rFonts w:ascii="Consolas" w:hAnsi="Consolas"/>
+          <w:sz w:val="18"/>
+          <w:szCs w:val="18"/>
+        </w:rPr>
+        <w:t>db.a$BMI = sapply(db.a$BMI, as.factor)</w:t>
+      </w:r>
+      <w:r>
+        <w:rPr>
+          <w:rFonts w:ascii="Consolas" w:hAnsi="Consolas"/>
+          <w:sz w:val="18"/>
+          <w:szCs w:val="18"/>
+        </w:rPr>
+        <w:br/>
+      </w:r>
+      <w:r>
+        <w:rPr>
+          <w:rFonts w:ascii="Consolas" w:hAnsi="Consolas"/>
+          <w:sz w:val="18"/>
+          <w:szCs w:val="18"/>
+        </w:rPr>
+        <w:t>db.a$DiabetesPedigreeFunction = sapply(db.a$DiabetesPedigreeFunction, as.factor)</w:t>
+      </w:r>
+      <w:r>
+        <w:rPr>
+          <w:rFonts w:ascii="Consolas" w:hAnsi="Consolas"/>
+          <w:sz w:val="18"/>
+          <w:szCs w:val="18"/>
+        </w:rPr>
+        <w:br/>
+      </w:r>
+      <w:r>
+        <w:rPr>
+          <w:rFonts w:ascii="Consolas" w:hAnsi="Consolas"/>
+          <w:sz w:val="18"/>
+          <w:szCs w:val="18"/>
+        </w:rPr>
+        <w:t>db.a$Age = sapply(db.a$Age, as.factor)</w:t>
+      </w:r>
+      <w:r>
+        <w:rPr>
+          <w:rFonts w:ascii="Consolas" w:hAnsi="Consolas"/>
+          <w:sz w:val="18"/>
+          <w:szCs w:val="18"/>
+        </w:rPr>
+        <w:br/>
+      </w:r>
+      <w:r>
+        <w:rPr>
+          <w:rFonts w:ascii="Consolas" w:hAnsi="Consolas"/>
+          <w:sz w:val="18"/>
+          <w:szCs w:val="18"/>
+        </w:rPr>
+        <w:t>db.a$Outcome = sapply(db.a$Outcome, as.factor)</w:t>
+      </w:r>
+    </w:p>
+    <w:p>
+      <w:r>
+        <w:br w:type="page"/>
+      </w:r>
+    </w:p>
+    <w:p>
+      <w:r>
+        <w:lastRenderedPageBreak/>
+        <w:t>Dla tak obrobionych danych generujemy reguły asocjacyjne:</w:t>
+      </w:r>
+    </w:p>
+    <w:p>
+      <w:pPr>
+        <w:pBdr>
+          <w:top w:val="single" w:sz="4" w:space="1" w:color="auto"/>
+          <w:left w:val="single" w:sz="4" w:space="4" w:color="auto"/>
+          <w:bottom w:val="single" w:sz="4" w:space="1" w:color="auto"/>
+          <w:right w:val="single" w:sz="4" w:space="4" w:color="auto"/>
+        </w:pBdr>
+        <w:shd w:val="clear" w:color="auto" w:fill="F2F2F2" w:themeFill="background1" w:themeFillShade="F2"/>
+        <w:rPr>
+          <w:rFonts w:ascii="Consolas" w:hAnsi="Consolas"/>
+          <w:sz w:val="18"/>
+          <w:szCs w:val="18"/>
+        </w:rPr>
+      </w:pPr>
+      <w:r>
+        <w:rPr>
+          <w:sz w:val="8"/>
+          <w:szCs w:val="8"/>
+        </w:rPr>
+        <w:br/>
+      </w:r>
+      <w:r>
+        <w:rPr>
+          <w:rFonts w:ascii="Consolas" w:hAnsi="Consolas"/>
+          <w:color w:val="00B050"/>
+          <w:sz w:val="18"/>
+          <w:szCs w:val="18"/>
+        </w:rPr>
+        <w:t xml:space="preserve"># </w:t>
+      </w:r>
+      <w:r>
+        <w:rPr>
+          <w:rFonts w:ascii="Consolas" w:hAnsi="Consolas"/>
+          <w:color w:val="00B050"/>
+          <w:sz w:val="18"/>
+          <w:szCs w:val="18"/>
+        </w:rPr>
+        <w:t>t</w:t>
+      </w:r>
+      <w:r>
+        <w:rPr>
+          <w:rFonts w:ascii="Consolas" w:hAnsi="Consolas"/>
+          <w:color w:val="00B050"/>
+          <w:sz w:val="18"/>
+          <w:szCs w:val="18"/>
+        </w:rPr>
+        <w:t>worzymy zestaw reguł (paczka arules)</w:t>
+      </w:r>
+      <w:r>
+        <w:rPr>
+          <w:rFonts w:ascii="Consolas" w:hAnsi="Consolas"/>
+          <w:sz w:val="18"/>
+          <w:szCs w:val="18"/>
+        </w:rPr>
+        <w:t xml:space="preserve"> </w:t>
+      </w:r>
+      <w:r>
+        <w:rPr>
+          <w:rFonts w:ascii="Consolas" w:hAnsi="Consolas"/>
+          <w:sz w:val="18"/>
+          <w:szCs w:val="18"/>
+        </w:rPr>
+        <w:br/>
+        <w:t>rules = apriori(db.a, parameter = list(minlen=2, supp=0.005, conf=0.8), appearance = list(rhs=c("Outcome=Healthy", "Outcome=Sick"), default="lhs"), control = list(verbose=F))</w:t>
+      </w:r>
+      <w:r>
+        <w:rPr>
+          <w:rFonts w:ascii="Consolas" w:hAnsi="Consolas"/>
+          <w:sz w:val="18"/>
+          <w:szCs w:val="18"/>
+        </w:rPr>
+        <w:br/>
+      </w:r>
+      <w:r>
+        <w:rPr>
+          <w:rFonts w:ascii="Consolas" w:hAnsi="Consolas"/>
+          <w:color w:val="00B050"/>
+          <w:sz w:val="18"/>
+          <w:szCs w:val="18"/>
+        </w:rPr>
+        <w:t># usuwamy redundantne reguły</w:t>
+      </w:r>
+      <w:r>
+        <w:rPr>
+          <w:rFonts w:ascii="Consolas" w:hAnsi="Consolas"/>
+          <w:sz w:val="18"/>
+          <w:szCs w:val="18"/>
+        </w:rPr>
+        <w:br/>
+        <w:t>rules.sorted = sort(rules, by="lift")</w:t>
+      </w:r>
+      <w:r>
+        <w:rPr>
+          <w:rFonts w:ascii="Consolas" w:hAnsi="Consolas"/>
+          <w:sz w:val="18"/>
+          <w:szCs w:val="18"/>
+        </w:rPr>
+        <w:br/>
+        <w:t>subset.matrix = is.subset(rules.sorted, rules.sorted)</w:t>
+      </w:r>
+      <w:r>
+        <w:rPr>
+          <w:rFonts w:ascii="Consolas" w:hAnsi="Consolas"/>
+          <w:sz w:val="18"/>
+          <w:szCs w:val="18"/>
+        </w:rPr>
+        <w:br/>
+        <w:t>subset.matrix[lower.tri(subset.matrix, diag=T)] = FALSE</w:t>
+      </w:r>
+      <w:r>
+        <w:rPr>
+          <w:rFonts w:ascii="Consolas" w:hAnsi="Consolas"/>
+          <w:sz w:val="18"/>
+          <w:szCs w:val="18"/>
+        </w:rPr>
+        <w:br/>
+        <w:t xml:space="preserve">redundant = colSums(subset.matrix, na.rm=T) &gt;= 1 </w:t>
+      </w:r>
+      <w:r>
+        <w:rPr>
+          <w:rFonts w:ascii="Consolas" w:hAnsi="Consolas"/>
+          <w:sz w:val="18"/>
+          <w:szCs w:val="18"/>
+        </w:rPr>
+        <w:br/>
+        <w:t>rules.pruned = rules.sorted[!redundant]</w:t>
+      </w:r>
+      <w:r>
+        <w:rPr>
+          <w:rFonts w:ascii="Consolas" w:hAnsi="Consolas"/>
+          <w:sz w:val="18"/>
+          <w:szCs w:val="18"/>
+        </w:rPr>
+        <w:br/>
+      </w:r>
+      <w:r>
+        <w:rPr>
+          <w:rFonts w:ascii="Consolas" w:hAnsi="Consolas"/>
+          <w:color w:val="00B050"/>
+          <w:sz w:val="18"/>
+          <w:szCs w:val="18"/>
+        </w:rPr>
+        <w:t># ponownie sortujemy reguły</w:t>
+      </w:r>
+      <w:r>
+        <w:rPr>
+          <w:rFonts w:ascii="Consolas" w:hAnsi="Consolas"/>
+          <w:sz w:val="18"/>
+          <w:szCs w:val="18"/>
+        </w:rPr>
+        <w:br/>
+        <w:t>rules.pruned.sorted = sort(rules.pruned, by="lift")</w:t>
+      </w:r>
+      <w:r>
+        <w:rPr>
+          <w:rFonts w:ascii="Consolas" w:hAnsi="Consolas"/>
+          <w:sz w:val="18"/>
+          <w:szCs w:val="18"/>
+        </w:rPr>
+        <w:br/>
+        <w:t>inspect(rules.pruned.sorted)</w:t>
+      </w:r>
+    </w:p>
+    <w:p>
+      <w:pPr>
+        <w:pStyle w:val="NoSpacing"/>
+        <w:rPr>
+          <w:szCs w:val="20"/>
+        </w:rPr>
+      </w:pPr>
+      <w:r>
+        <w:rPr>
+          <w:szCs w:val="20"/>
+        </w:rPr>
+        <w:t xml:space="preserve">Uzyskano w ten sposób 271 unikalnych reguł. </w:t>
+      </w:r>
+      <w:r>
+        <w:rPr>
+          <w:szCs w:val="20"/>
+        </w:rPr>
+        <w:t>Oto kilka z nich, posortowanych względem czynnika lift:</w:t>
+      </w:r>
+      <w:r>
+        <w:rPr>
+          <w:szCs w:val="20"/>
+        </w:rPr>
+        <w:br/>
+      </w:r>
+      <w:r>
+        <w:rPr>
+          <w:szCs w:val="20"/>
+        </w:rPr>
+        <w:br/>
+      </w:r>
+      <w:r>
+        <w:rPr>
+          <w:b/>
+          <w:szCs w:val="20"/>
+        </w:rPr>
+        <w:t>1. {Pregnancies=High, Glucose=High, BloodPressure=High} =&gt; {Age=High}</w:t>
+      </w:r>
+      <w:r>
+        <w:rPr>
+          <w:szCs w:val="20"/>
+        </w:rPr>
+        <w:br/>
+        <w:t>Zasada ta wydaje się mieć solidne uzasadnienie</w:t>
+      </w:r>
+      <w:r>
+        <w:rPr>
+          <w:szCs w:val="20"/>
+        </w:rPr>
+        <w:t xml:space="preserve"> w świecie rzeczywistym:</w:t>
+      </w:r>
+      <w:r>
+        <w:rPr>
+          <w:szCs w:val="20"/>
+        </w:rPr>
+        <w:br/>
+        <w:t>- starsze kobiety miały więcej czasu na rodzenie dzieci,</w:t>
+      </w:r>
+      <w:r>
+        <w:rPr>
+          <w:szCs w:val="20"/>
+        </w:rPr>
+        <w:br/>
+        <w:t>- starsze osoby na ogół mają wyższy poziom glukozy,</w:t>
+      </w:r>
+      <w:r>
+        <w:rPr>
+          <w:szCs w:val="20"/>
+        </w:rPr>
+        <w:br/>
+        <w:t>- starsze osoby na ogół mają wyższe ciśnienie krwi.</w:t>
+      </w:r>
+      <w:r>
+        <w:rPr>
+          <w:szCs w:val="20"/>
+        </w:rPr>
+        <w:br/>
+      </w:r>
+      <w:r>
+        <w:rPr>
+          <w:szCs w:val="20"/>
+        </w:rPr>
+        <w:br/>
+      </w:r>
+      <w:r>
+        <w:rPr>
+          <w:b/>
+          <w:szCs w:val="20"/>
+          <w:lang w:val="en-GB"/>
+        </w:rPr>
+        <w:t>2. {Pregnancies=High, Glucose=High, Outcome=sick} =&gt; {Age=High</w:t>
+      </w:r>
+      <w:proofErr w:type="gramStart"/>
+      <w:r>
+        <w:rPr>
+          <w:b/>
+          <w:szCs w:val="20"/>
+          <w:lang w:val="en-GB"/>
+        </w:rPr>
+        <w:t>}</w:t>
+      </w:r>
+      <w:proofErr w:type="gramEnd"/>
+      <w:r>
+        <w:rPr>
+          <w:szCs w:val="20"/>
+          <w:lang w:val="en-GB"/>
+        </w:rPr>
+        <w:br/>
+      </w:r>
+      <w:proofErr w:type="spellStart"/>
+      <w:r>
+        <w:rPr>
+          <w:szCs w:val="20"/>
+          <w:lang w:val="en-GB"/>
+        </w:rPr>
+        <w:t>Podobnie</w:t>
+      </w:r>
+      <w:proofErr w:type="spellEnd"/>
+      <w:r>
+        <w:rPr>
+          <w:szCs w:val="20"/>
+          <w:lang w:val="en-GB"/>
+        </w:rPr>
+        <w:t xml:space="preserve"> </w:t>
+      </w:r>
+      <w:proofErr w:type="spellStart"/>
+      <w:r>
+        <w:rPr>
+          <w:szCs w:val="20"/>
+          <w:lang w:val="en-GB"/>
+        </w:rPr>
+        <w:t>jak</w:t>
+      </w:r>
+      <w:proofErr w:type="spellEnd"/>
+      <w:r>
+        <w:rPr>
+          <w:szCs w:val="20"/>
+          <w:lang w:val="en-GB"/>
+        </w:rPr>
+        <w:t xml:space="preserve"> </w:t>
+      </w:r>
+      <w:proofErr w:type="spellStart"/>
+      <w:r>
+        <w:rPr>
+          <w:szCs w:val="20"/>
+          <w:lang w:val="en-GB"/>
+        </w:rPr>
+        <w:t>zasada</w:t>
+      </w:r>
+      <w:proofErr w:type="spellEnd"/>
+      <w:r>
+        <w:rPr>
+          <w:szCs w:val="20"/>
+          <w:lang w:val="en-GB"/>
+        </w:rPr>
+        <w:t xml:space="preserve"> 1. </w:t>
+      </w:r>
+      <w:r>
+        <w:rPr>
+          <w:szCs w:val="20"/>
+          <w:lang w:val="en-GB"/>
+        </w:rPr>
+        <w:br/>
+      </w:r>
+      <w:r>
+        <w:rPr>
+          <w:szCs w:val="20"/>
+          <w:lang w:val="en-GB"/>
+        </w:rPr>
+        <w:br/>
+      </w:r>
+      <w:r>
+        <w:rPr>
+          <w:b/>
+          <w:szCs w:val="20"/>
+          <w:lang w:val="en-GB"/>
+        </w:rPr>
+        <w:t>3. {</w:t>
+      </w:r>
+      <w:proofErr w:type="spellStart"/>
+      <w:r>
+        <w:rPr>
+          <w:b/>
+          <w:szCs w:val="20"/>
+          <w:lang w:val="en-GB"/>
+        </w:rPr>
+        <w:t>SkinThickness</w:t>
+      </w:r>
+      <w:proofErr w:type="spellEnd"/>
+      <w:r>
+        <w:rPr>
+          <w:b/>
+          <w:szCs w:val="20"/>
+          <w:lang w:val="en-GB"/>
+        </w:rPr>
+        <w:t>=High, Age=High} =&gt; {Pregnancies=High</w:t>
+      </w:r>
+      <w:proofErr w:type="gramStart"/>
+      <w:r>
+        <w:rPr>
+          <w:b/>
+          <w:szCs w:val="20"/>
+          <w:lang w:val="en-GB"/>
+        </w:rPr>
+        <w:t>}</w:t>
+      </w:r>
+      <w:proofErr w:type="gramEnd"/>
+      <w:r>
+        <w:rPr>
+          <w:b/>
+          <w:szCs w:val="20"/>
+          <w:lang w:val="en-GB"/>
+        </w:rPr>
+        <w:br/>
+      </w:r>
+      <w:proofErr w:type="spellStart"/>
+      <w:r>
+        <w:rPr>
+          <w:szCs w:val="20"/>
+          <w:lang w:val="en-GB"/>
+        </w:rPr>
+        <w:t>Ciężko</w:t>
+      </w:r>
+      <w:proofErr w:type="spellEnd"/>
+      <w:r>
+        <w:rPr>
+          <w:szCs w:val="20"/>
+          <w:lang w:val="en-GB"/>
+        </w:rPr>
+        <w:t xml:space="preserve"> </w:t>
+      </w:r>
+      <w:proofErr w:type="spellStart"/>
+      <w:r>
+        <w:rPr>
+          <w:szCs w:val="20"/>
+          <w:lang w:val="en-GB"/>
+        </w:rPr>
+        <w:t>tutaj</w:t>
+      </w:r>
+      <w:proofErr w:type="spellEnd"/>
+      <w:r>
+        <w:rPr>
+          <w:szCs w:val="20"/>
+          <w:lang w:val="en-GB"/>
+        </w:rPr>
+        <w:t xml:space="preserve"> o </w:t>
+      </w:r>
+      <w:proofErr w:type="spellStart"/>
+      <w:r>
+        <w:rPr>
+          <w:szCs w:val="20"/>
+          <w:lang w:val="en-GB"/>
+        </w:rPr>
+        <w:t>sensowne</w:t>
+      </w:r>
+      <w:proofErr w:type="spellEnd"/>
+      <w:r>
+        <w:rPr>
+          <w:szCs w:val="20"/>
+          <w:lang w:val="en-GB"/>
+        </w:rPr>
+        <w:t xml:space="preserve"> </w:t>
+      </w:r>
+      <w:proofErr w:type="spellStart"/>
+      <w:r>
+        <w:rPr>
+          <w:szCs w:val="20"/>
+          <w:lang w:val="en-GB"/>
+        </w:rPr>
+        <w:t>wnioski</w:t>
+      </w:r>
+      <w:proofErr w:type="spellEnd"/>
+      <w:r>
+        <w:rPr>
+          <w:szCs w:val="20"/>
+          <w:lang w:val="en-GB"/>
+        </w:rPr>
+        <w:t>.</w:t>
+      </w:r>
+      <w:r>
+        <w:rPr>
+          <w:b/>
+          <w:szCs w:val="20"/>
+          <w:lang w:val="en-GB"/>
+        </w:rPr>
+        <w:br/>
+      </w:r>
+      <w:r>
+        <w:rPr>
+          <w:szCs w:val="20"/>
+          <w:lang w:val="en-GB"/>
+        </w:rPr>
+        <w:br/>
+      </w:r>
+      <w:r>
+        <w:rPr>
+          <w:b/>
+          <w:szCs w:val="20"/>
+        </w:rPr>
+        <w:t>4. {DiabetesPedigreeFunction=Low, Age=High, Outcome=healty} =&gt; {Pregnancies=High}</w:t>
+      </w:r>
+      <w:r>
+        <w:rPr>
+          <w:szCs w:val="20"/>
+        </w:rPr>
+        <w:br/>
+        <w:t>Jest to dosyć ciekawa zależność, którą możem</w:t>
+      </w:r>
+      <w:r>
+        <w:rPr>
+          <w:szCs w:val="20"/>
+        </w:rPr>
+        <w:t>y interpretować następująco:</w:t>
+      </w:r>
+      <w:r>
+        <w:rPr>
+          <w:szCs w:val="20"/>
+        </w:rPr>
+        <w:br/>
+        <w:t>J</w:t>
+      </w:r>
+      <w:r>
+        <w:rPr>
+          <w:szCs w:val="20"/>
+        </w:rPr>
+        <w:t xml:space="preserve">eśli osoba jest zdrowa i wśród jej rodziny </w:t>
+      </w:r>
+      <w:r>
+        <w:rPr>
+          <w:szCs w:val="20"/>
+        </w:rPr>
+        <w:t xml:space="preserve">również </w:t>
+      </w:r>
+      <w:r>
+        <w:rPr>
+          <w:szCs w:val="20"/>
+        </w:rPr>
+        <w:t>nie występuje cukr</w:t>
+      </w:r>
+      <w:r>
+        <w:rPr>
+          <w:szCs w:val="20"/>
+        </w:rPr>
+        <w:t xml:space="preserve">zyca, to jest uznawana za atrakcyjną kandydatkę do wydania potomstwa, stąd podczas swojego życia jest w stanie urodzić go więcej. </w:t>
+      </w:r>
+      <w:r>
+        <w:rPr>
+          <w:szCs w:val="20"/>
+        </w:rPr>
+        <w:br/>
+      </w:r>
+      <w:r>
+        <w:rPr>
+          <w:szCs w:val="20"/>
+        </w:rPr>
+        <w:br/>
+      </w:r>
+      <w:r>
+        <w:rPr>
+          <w:b/>
+          <w:szCs w:val="20"/>
+        </w:rPr>
+        <w:t>13. {Pregnancies=Low, SkinThickness=High, Age=Low} =&gt; {BMI=High}</w:t>
+      </w:r>
+      <w:r>
+        <w:rPr>
+          <w:szCs w:val="20"/>
+        </w:rPr>
+        <w:br/>
+        <w:t>Młoda osoba z niską liczbą przebytych ciąży ma „grubą skórę”, to możliwe, że jest po prostu otyła (wysokie BMI).</w:t>
+      </w:r>
+      <w:r>
+        <w:rPr>
+          <w:szCs w:val="20"/>
+        </w:rPr>
+        <w:br/>
+      </w:r>
+      <w:r>
+        <w:rPr>
+          <w:szCs w:val="20"/>
+        </w:rPr>
+        <w:br/>
+      </w:r>
+      <w:r>
+        <w:rPr>
+          <w:b/>
+          <w:szCs w:val="20"/>
+        </w:rPr>
+        <w:t>14. {SkinThickness=High, Outcome=sick} =&gt; {BMI=High}</w:t>
+      </w:r>
+      <w:r>
+        <w:rPr>
+          <w:szCs w:val="20"/>
+        </w:rPr>
+        <w:br/>
+        <w:t>Osoba chora na cukrzycę, z „grubą skórą”, jest na ogół otyła.</w:t>
+      </w:r>
+    </w:p>
     <w:p>
       <w:pPr>
         <w:pStyle w:val="NoSpacing"/>
@@ -8425,7 +10002,114 @@
     </w:p>
     <w:p>
       <w:pPr>
-        <w:jc w:val="both"/>
+        <w:pStyle w:val="NoSpacing"/>
+        <w:rPr>
+          <w:szCs w:val="20"/>
+        </w:rPr>
+      </w:pPr>
+      <w:r>
+        <w:rPr>
+          <w:b/>
+          <w:szCs w:val="20"/>
+        </w:rPr>
+        <w:t>79. {Pregnancies=Low, Glucose=Low, SkinThickness=Low, BMI=Low}</w:t>
+      </w:r>
+      <w:r>
+        <w:rPr>
+          <w:b/>
+          <w:szCs w:val="20"/>
+        </w:rPr>
+        <w:t xml:space="preserve"> =&gt; {Outcome=healthy}</w:t>
+      </w:r>
+      <w:r>
+        <w:rPr>
+          <w:szCs w:val="20"/>
+        </w:rPr>
+        <w:br/>
+        <w:t>Szczupła osoba z niskim poziomem cukru i małą ilością przebytych ciąży jest na ogół zdrowa.</w:t>
+      </w:r>
+      <w:r>
+        <w:rPr>
+          <w:szCs w:val="20"/>
+        </w:rPr>
+        <w:br/>
+      </w:r>
+      <w:r>
+        <w:rPr>
+          <w:szCs w:val="20"/>
+        </w:rPr>
+        <w:br/>
+      </w:r>
+      <w:r>
+        <w:rPr>
+          <w:b/>
+          <w:szCs w:val="20"/>
+        </w:rPr>
+        <w:t>179. {Glucose=Low, BloodPressure=Low, BMI=High} =&gt; {Age=Low}</w:t>
+      </w:r>
+      <w:r>
+        <w:rPr>
+          <w:szCs w:val="20"/>
+        </w:rPr>
+        <w:br/>
+        <w:t>Ciekawa zasada: jeśli osoba jest otyła, ale jednocześnie ma niskie ciśnienie i poziom glukozy, to prawdopodobnie jest młoda i nie zdążyło się u niej rozwinąć nadciśnienie.</w:t>
+      </w:r>
+      <w:r>
+        <w:rPr>
+          <w:szCs w:val="20"/>
+        </w:rPr>
+        <w:br/>
+      </w:r>
+      <w:r>
+        <w:rPr>
+          <w:szCs w:val="20"/>
+        </w:rPr>
+        <w:br/>
+      </w:r>
+      <w:r>
+        <w:rPr>
+          <w:b/>
+          <w:szCs w:val="20"/>
+        </w:rPr>
+        <w:t>212. {BMI=Low, DiabetesPedigreeFunction=Low, Age=Low} =&gt; {Outcome=healty}</w:t>
+      </w:r>
+      <w:r>
+        <w:rPr>
+          <w:b/>
+          <w:szCs w:val="20"/>
+        </w:rPr>
+        <w:br/>
+      </w:r>
+      <w:r>
+        <w:rPr>
+          <w:szCs w:val="20"/>
+        </w:rPr>
+        <w:t>Rozsądna zasada: młoda, szczupła osoba z niskim obciążeniem genetycznym rzadziej choruje.</w:t>
+      </w:r>
+    </w:p>
+    <w:p>
+      <w:pPr>
+        <w:rPr>
+          <w:szCs w:val="20"/>
+        </w:rPr>
+      </w:pPr>
+      <w:r>
+        <w:rPr>
+          <w:szCs w:val="20"/>
+        </w:rPr>
+        <w:br w:type="page"/>
+      </w:r>
+    </w:p>
+    <w:p>
+      <w:pPr>
+        <w:pStyle w:val="NoSpacing"/>
+        <w:rPr>
+          <w:szCs w:val="20"/>
+        </w:rPr>
+      </w:pPr>
+    </w:p>
+    <w:p>
+      <w:pPr>
         <w:rPr>
           <w:rFonts w:asciiTheme="majorHAnsi" w:eastAsiaTheme="majorEastAsia" w:hAnsiTheme="majorHAnsi" w:cstheme="majorBidi"/>
           <w:b/>
@@ -8435,18 +10119,6 @@
           <w:szCs w:val="26"/>
         </w:rPr>
       </w:pPr>
-    </w:p>
-    <w:p>
-      <w:pPr>
-        <w:rPr>
-          <w:rFonts w:asciiTheme="majorHAnsi" w:eastAsiaTheme="majorEastAsia" w:hAnsiTheme="majorHAnsi" w:cstheme="majorBidi"/>
-          <w:b/>
-          <w:bCs/>
-          <w:color w:val="4F81BD" w:themeColor="accent1"/>
-          <w:sz w:val="26"/>
-          <w:szCs w:val="26"/>
-        </w:rPr>
-      </w:pPr>
       <w:r>
         <w:br w:type="page"/>
       </w:r>
@@ -8454,26 +10126,62 @@
     <w:p>
       <w:pPr>
         <w:pStyle w:val="Heading2"/>
+        <w:rPr>
+          <w:lang w:val="en-GB"/>
+        </w:rPr>
       </w:pPr>
-      <w:r>
+      <w:proofErr w:type="spellStart"/>
+      <w:r>
+        <w:rPr>
+          <w:lang w:val="en-GB"/>
+        </w:rPr>
         <w:lastRenderedPageBreak/>
         <w:t>Źródła</w:t>
       </w:r>
-      <w:r>
+      <w:proofErr w:type="spellEnd"/>
+      <w:r>
+        <w:rPr>
+          <w:lang w:val="en-GB"/>
+        </w:rPr>
         <w:br/>
       </w:r>
     </w:p>
     <w:p>
       <w:r>
+        <w:rPr>
+          <w:lang w:val="en-GB"/>
+        </w:rPr>
         <w:t xml:space="preserve">1. </w:t>
       </w:r>
-      <w:r>
-        <w:t>Baza danych</w:t>
-      </w:r>
-      <w:r>
-        <w:br/>
-      </w:r>
-      <w:hyperlink r:id="rId8" w:history="1">
+      <w:proofErr w:type="spellStart"/>
+      <w:r>
+        <w:rPr>
+          <w:lang w:val="en-GB"/>
+        </w:rPr>
+        <w:t>Baza</w:t>
+      </w:r>
+      <w:proofErr w:type="spellEnd"/>
+      <w:r>
+        <w:rPr>
+          <w:lang w:val="en-GB"/>
+        </w:rPr>
+        <w:t xml:space="preserve"> </w:t>
+      </w:r>
+      <w:proofErr w:type="spellStart"/>
+      <w:r>
+        <w:rPr>
+          <w:lang w:val="en-GB"/>
+        </w:rPr>
+        <w:t>danych</w:t>
+      </w:r>
+      <w:proofErr w:type="spellEnd"/>
+      <w:r>
+        <w:rPr>
+          <w:lang w:val="en-GB"/>
+        </w:rPr>
+        <w:br/>
+      </w:r>
+      <w:hyperlink r:id="rId9" w:history="1">
         <w:r>
           <w:rPr>
             <w:rStyle w:val="Hyperlink"/>
@@ -8522,6 +10230,9 @@
         <w:t>Baza danych</w:t>
       </w:r>
       <w:r>
+        <w:t xml:space="preserve"> CSV</w:t>
+      </w:r>
+      <w:r>
         <w:br/>
         <w:t>3. Treść zadania (PDF)</w:t>
       </w:r>
@@ -8550,6 +10261,103 @@
     </w:sectPr>
   </w:body>
 </w:document>
+</file>
+
+<file path=word/numbering.xml><?xml version="1.0" encoding="utf-8"?>
+<w:numbering xmlns:ve="http://schemas.openxmlformats.org/markup-compatibility/2006" xmlns:o="urn:schemas-microsoft-com:office:office" xmlns:r="http://schemas.openxmlformats.org/officeDocument/2006/relationships" xmlns:m="http://schemas.openxmlformats.org/officeDocument/2006/math" xmlns:v="urn:schemas-microsoft-com:vml" xmlns:wp="http://schemas.openxmlformats.org/drawingml/2006/wordprocessingDrawing" xmlns:w10="urn:schemas-microsoft-com:office:word" xmlns:w="http://schemas.openxmlformats.org/wordprocessingml/2006/main" xmlns:wne="http://schemas.microsoft.com/office/word/2006/wordml">
+  <w:abstractNum w:abstractNumId="0">
+    <w:nsid w:val="12EC0C43"/>
+    <w:multiLevelType w:val="hybridMultilevel"/>
+    <w:tmpl w:val="8CCC0FCA"/>
+    <w:lvl w:ilvl="0" w:tplc="0415000F">
+      <w:start w:val="1"/>
+      <w:numFmt w:val="decimal"/>
+      <w:lvlText w:val="%1."/>
+      <w:lvlJc w:val="left"/>
+      <w:pPr>
+        <w:ind w:left="720" w:hanging="360"/>
+      </w:pPr>
+      <w:rPr>
+        <w:rFonts w:hint="default"/>
+      </w:rPr>
+    </w:lvl>
+    <w:lvl w:ilvl="1" w:tplc="04150019" w:tentative="1">
+      <w:start w:val="1"/>
+      <w:numFmt w:val="lowerLetter"/>
+      <w:lvlText w:val="%2."/>
+      <w:lvlJc w:val="left"/>
+      <w:pPr>
+        <w:ind w:left="1440" w:hanging="360"/>
+      </w:pPr>
+    </w:lvl>
+    <w:lvl w:ilvl="2" w:tplc="0415001B" w:tentative="1">
+      <w:start w:val="1"/>
+      <w:numFmt w:val="lowerRoman"/>
+      <w:lvlText w:val="%3."/>
+      <w:lvlJc w:val="right"/>
+      <w:pPr>
+        <w:ind w:left="2160" w:hanging="180"/>
+      </w:pPr>
+    </w:lvl>
+    <w:lvl w:ilvl="3" w:tplc="0415000F" w:tentative="1">
+      <w:start w:val="1"/>
+      <w:numFmt w:val="decimal"/>
+      <w:lvlText w:val="%4."/>
+      <w:lvlJc w:val="left"/>
+      <w:pPr>
+        <w:ind w:left="2880" w:hanging="360"/>
+      </w:pPr>
+    </w:lvl>
+    <w:lvl w:ilvl="4" w:tplc="04150019" w:tentative="1">
+      <w:start w:val="1"/>
+      <w:numFmt w:val="lowerLetter"/>
+      <w:lvlText w:val="%5."/>
+      <w:lvlJc w:val="left"/>
+      <w:pPr>
+        <w:ind w:left="3600" w:hanging="360"/>
+      </w:pPr>
+    </w:lvl>
+    <w:lvl w:ilvl="5" w:tplc="0415001B" w:tentative="1">
+      <w:start w:val="1"/>
+      <w:numFmt w:val="lowerRoman"/>
+      <w:lvlText w:val="%6."/>
+      <w:lvlJc w:val="right"/>
+      <w:pPr>
+        <w:ind w:left="4320" w:hanging="180"/>
+      </w:pPr>
+    </w:lvl>
+    <w:lvl w:ilvl="6" w:tplc="0415000F" w:tentative="1">
+      <w:start w:val="1"/>
+      <w:numFmt w:val="decimal"/>
+      <w:lvlText w:val="%7."/>
+      <w:lvlJc w:val="left"/>
+      <w:pPr>
+        <w:ind w:left="5040" w:hanging="360"/>
+      </w:pPr>
+    </w:lvl>
+    <w:lvl w:ilvl="7" w:tplc="04150019" w:tentative="1">
+      <w:start w:val="1"/>
+      <w:numFmt w:val="lowerLetter"/>
+      <w:lvlText w:val="%8."/>
+      <w:lvlJc w:val="left"/>
+      <w:pPr>
+        <w:ind w:left="5760" w:hanging="360"/>
+      </w:pPr>
+    </w:lvl>
+    <w:lvl w:ilvl="8" w:tplc="0415001B" w:tentative="1">
+      <w:start w:val="1"/>
+      <w:numFmt w:val="lowerRoman"/>
+      <w:lvlText w:val="%9."/>
+      <w:lvlJc w:val="right"/>
+      <w:pPr>
+        <w:ind w:left="6480" w:hanging="180"/>
+      </w:pPr>
+    </w:lvl>
+  </w:abstractNum>
+  <w:num w:numId="1">
+    <w:abstractNumId w:val="0"/>
+  </w:num>
+</w:numbering>
 </file>
 
 <file path=word/styles.xml><?xml version="1.0" encoding="utf-8"?>

</xml_diff>